<commit_message>
Reformatted FOC 100 attachment to remove tables; added foc docs to bundle logic in documents.yml
</commit_message>
<xml_diff>
--- a/docassemble/MLHDivorceAndCustody/data/templates/child_support_foc_10_attachment.docx
+++ b/docassemble/MLHDivorceAndCustody/data/templates/child_support_foc_10_attachment.docx
@@ -9,16 +9,12 @@
         </w:tabs>
         <w:spacing w:after="0"/>
         <w:rPr>
-          <w:rFonts w:ascii="Times New Roman" w:hAnsi="Times New Roman" w:cs="Times New Roman"/>
-          <w:sz w:val="24"/>
-          <w:szCs w:val="24"/>
+          <w:rFonts w:ascii="Arial" w:hAnsi="Arial" w:cs="Arial"/>
         </w:rPr>
       </w:pPr>
       <w:r>
         <w:rPr>
-          <w:rFonts w:ascii="Times New Roman" w:hAnsi="Times New Roman" w:cs="Times New Roman"/>
-          <w:sz w:val="24"/>
-          <w:szCs w:val="24"/>
+          <w:rFonts w:ascii="Arial" w:hAnsi="Arial" w:cs="Arial"/>
         </w:rPr>
         <w:t>{%p if children | length &gt; 5 %}</w:t>
       </w:r>
@@ -29,30 +25,24 @@
           <w:tab w:val="left" w:leader="dot" w:pos="7200"/>
         </w:tabs>
         <w:rPr>
-          <w:rFonts w:ascii="Times New Roman" w:hAnsi="Times New Roman" w:cs="Times New Roman"/>
+          <w:rFonts w:ascii="Arial" w:hAnsi="Arial" w:cs="Arial"/>
           <w:b/>
           <w:bCs/>
-          <w:sz w:val="24"/>
-          <w:szCs w:val="24"/>
         </w:rPr>
       </w:pPr>
       <w:r>
         <w:rPr>
-          <w:rFonts w:ascii="Times New Roman" w:hAnsi="Times New Roman" w:cs="Times New Roman"/>
+          <w:rFonts w:ascii="Arial" w:hAnsi="Arial" w:cs="Arial"/>
           <w:b/>
           <w:bCs/>
-          <w:sz w:val="24"/>
-          <w:szCs w:val="24"/>
         </w:rPr>
         <w:t>Children’s Names, continued</w:t>
       </w:r>
       <w:r>
         <w:rPr>
-          <w:rFonts w:ascii="Times New Roman" w:hAnsi="Times New Roman" w:cs="Times New Roman"/>
+          <w:rFonts w:ascii="Arial" w:hAnsi="Arial" w:cs="Arial"/>
           <w:b/>
           <w:bCs/>
-          <w:sz w:val="24"/>
-          <w:szCs w:val="24"/>
         </w:rPr>
         <w:t xml:space="preserve"> from 2a.</w:t>
       </w:r>
@@ -63,78 +53,53 @@
           <w:tab w:val="left" w:leader="dot" w:pos="7200"/>
         </w:tabs>
         <w:rPr>
-          <w:rFonts w:ascii="Times New Roman" w:hAnsi="Times New Roman" w:cs="Times New Roman"/>
-          <w:sz w:val="24"/>
-          <w:szCs w:val="24"/>
+          <w:rFonts w:ascii="Arial" w:hAnsi="Arial" w:cs="Arial"/>
         </w:rPr>
       </w:pPr>
       <w:r>
         <w:rPr>
-          <w:rFonts w:ascii="Times New Roman" w:hAnsi="Times New Roman" w:cs="Times New Roman"/>
-          <w:sz w:val="24"/>
-          <w:szCs w:val="24"/>
+          <w:rFonts w:ascii="Arial" w:hAnsi="Arial" w:cs="Arial"/>
         </w:rPr>
         <w:t>{%</w:t>
       </w:r>
       <w:r>
         <w:rPr>
-          <w:rFonts w:ascii="Times New Roman" w:hAnsi="Times New Roman" w:cs="Times New Roman"/>
-          <w:sz w:val="24"/>
-          <w:szCs w:val="24"/>
+          <w:rFonts w:ascii="Arial" w:hAnsi="Arial" w:cs="Arial"/>
           <w:highlight w:val="cyan"/>
         </w:rPr>
-        <w:t xml:space="preserve">p for </w:t>
-      </w:r>
-      <w:r>
-        <w:rPr>
-          <w:rFonts w:ascii="Times New Roman" w:hAnsi="Times New Roman" w:cs="Times New Roman"/>
-          <w:sz w:val="24"/>
-          <w:szCs w:val="24"/>
+        <w:t>p for child in children</w:t>
+      </w:r>
+      <w:r>
+        <w:rPr>
+          <w:rFonts w:ascii="Arial" w:hAnsi="Arial" w:cs="Arial"/>
           <w:highlight w:val="cyan"/>
         </w:rPr>
-        <w:t>child in children</w:t>
-      </w:r>
-      <w:r>
-        <w:rPr>
-          <w:rFonts w:ascii="Times New Roman" w:hAnsi="Times New Roman" w:cs="Times New Roman"/>
-          <w:sz w:val="24"/>
-          <w:szCs w:val="24"/>
+        <w:t>[</w:t>
+      </w:r>
+      <w:r>
+        <w:rPr>
+          <w:rFonts w:ascii="Arial" w:hAnsi="Arial" w:cs="Arial"/>
           <w:highlight w:val="cyan"/>
         </w:rPr>
-        <w:t>[</w:t>
-      </w:r>
-      <w:r>
-        <w:rPr>
-          <w:rFonts w:ascii="Times New Roman" w:hAnsi="Times New Roman" w:cs="Times New Roman"/>
-          <w:sz w:val="24"/>
-          <w:szCs w:val="24"/>
+        <w:t>5</w:t>
+      </w:r>
+      <w:r>
+        <w:rPr>
+          <w:rFonts w:ascii="Arial" w:hAnsi="Arial" w:cs="Arial"/>
           <w:highlight w:val="cyan"/>
         </w:rPr>
-        <w:t>5</w:t>
-      </w:r>
-      <w:r>
-        <w:rPr>
-          <w:rFonts w:ascii="Times New Roman" w:hAnsi="Times New Roman" w:cs="Times New Roman"/>
-          <w:sz w:val="24"/>
-          <w:szCs w:val="24"/>
+        <w:t>:]</w:t>
+      </w:r>
+      <w:r>
+        <w:rPr>
+          <w:rFonts w:ascii="Arial" w:hAnsi="Arial" w:cs="Arial"/>
           <w:highlight w:val="cyan"/>
         </w:rPr>
-        <w:t>:]</w:t>
-      </w:r>
-      <w:r>
-        <w:rPr>
-          <w:rFonts w:ascii="Times New Roman" w:hAnsi="Times New Roman" w:cs="Times New Roman"/>
-          <w:sz w:val="24"/>
-          <w:szCs w:val="24"/>
-          <w:highlight w:val="cyan"/>
-        </w:rPr>
         <w:t xml:space="preserve"> </w:t>
       </w:r>
       <w:r>
         <w:rPr>
-          <w:rFonts w:ascii="Times New Roman" w:hAnsi="Times New Roman" w:cs="Times New Roman"/>
-          <w:sz w:val="24"/>
-          <w:szCs w:val="24"/>
+          <w:rFonts w:ascii="Arial" w:hAnsi="Arial" w:cs="Arial"/>
         </w:rPr>
         <w:t>%}</w:t>
       </w:r>
@@ -145,91 +110,69 @@
           <w:tab w:val="left" w:leader="dot" w:pos="7920"/>
         </w:tabs>
         <w:rPr>
-          <w:rFonts w:ascii="Times New Roman" w:hAnsi="Times New Roman" w:cs="Times New Roman"/>
-          <w:sz w:val="24"/>
-          <w:szCs w:val="24"/>
+          <w:rFonts w:ascii="Arial" w:hAnsi="Arial" w:cs="Arial"/>
         </w:rPr>
       </w:pPr>
       <w:r>
         <w:rPr>
-          <w:rFonts w:ascii="Times New Roman" w:hAnsi="Times New Roman" w:cs="Times New Roman"/>
-          <w:sz w:val="24"/>
-          <w:szCs w:val="24"/>
+          <w:rFonts w:ascii="Arial" w:hAnsi="Arial" w:cs="Arial"/>
         </w:rPr>
         <w:t xml:space="preserve">{{ loop.index }}. </w:t>
       </w:r>
       <w:r>
         <w:rPr>
-          <w:rFonts w:ascii="Times New Roman" w:hAnsi="Times New Roman" w:cs="Times New Roman"/>
-          <w:sz w:val="24"/>
-          <w:szCs w:val="24"/>
+          <w:rFonts w:ascii="Arial" w:hAnsi="Arial" w:cs="Arial"/>
         </w:rPr>
         <w:t>{{</w:t>
       </w:r>
       <w:r>
         <w:rPr>
-          <w:rFonts w:ascii="Times New Roman" w:hAnsi="Times New Roman" w:cs="Times New Roman"/>
-          <w:sz w:val="24"/>
-          <w:szCs w:val="24"/>
+          <w:rFonts w:ascii="Arial" w:hAnsi="Arial" w:cs="Arial"/>
           <w:highlight w:val="yellow"/>
         </w:rPr>
         <w:t xml:space="preserve"> </w:t>
       </w:r>
       <w:r>
         <w:rPr>
-          <w:rFonts w:ascii="Times New Roman" w:hAnsi="Times New Roman" w:cs="Times New Roman"/>
-          <w:sz w:val="24"/>
-          <w:szCs w:val="24"/>
+          <w:rFonts w:ascii="Arial" w:hAnsi="Arial" w:cs="Arial"/>
           <w:highlight w:val="yellow"/>
         </w:rPr>
         <w:t>child</w:t>
       </w:r>
       <w:r>
         <w:rPr>
-          <w:rFonts w:ascii="Times New Roman" w:hAnsi="Times New Roman" w:cs="Times New Roman"/>
-          <w:sz w:val="24"/>
-          <w:szCs w:val="24"/>
+          <w:rFonts w:ascii="Arial" w:hAnsi="Arial" w:cs="Arial"/>
           <w:highlight w:val="yellow"/>
         </w:rPr>
         <w:t xml:space="preserve"> </w:t>
       </w:r>
       <w:r>
         <w:rPr>
-          <w:rFonts w:ascii="Times New Roman" w:hAnsi="Times New Roman" w:cs="Times New Roman"/>
-          <w:sz w:val="24"/>
-          <w:szCs w:val="24"/>
+          <w:rFonts w:ascii="Arial" w:hAnsi="Arial" w:cs="Arial"/>
         </w:rPr>
         <w:t>}}</w:t>
       </w:r>
       <w:r>
         <w:rPr>
-          <w:rFonts w:ascii="Times New Roman" w:hAnsi="Times New Roman" w:cs="Times New Roman"/>
-          <w:sz w:val="24"/>
-          <w:szCs w:val="24"/>
+          <w:rFonts w:ascii="Arial" w:hAnsi="Arial" w:cs="Arial"/>
         </w:rPr>
         <w:t xml:space="preserve"> -</w:t>
       </w:r>
       <w:r>
         <w:rPr>
-          <w:rFonts w:ascii="Times New Roman" w:hAnsi="Times New Roman" w:cs="Times New Roman"/>
-          <w:sz w:val="24"/>
-          <w:szCs w:val="24"/>
+          <w:rFonts w:ascii="Arial" w:hAnsi="Arial" w:cs="Arial"/>
         </w:rPr>
         <w:t xml:space="preserve">  </w:t>
       </w:r>
       <w:r>
         <w:rPr>
-          <w:rFonts w:ascii="Times New Roman" w:hAnsi="Times New Roman" w:cs="Times New Roman"/>
-          <w:sz w:val="24"/>
-          <w:szCs w:val="24"/>
+          <w:rFonts w:ascii="Arial" w:hAnsi="Arial" w:cs="Arial"/>
         </w:rPr>
         <w:t>Annual o</w:t>
       </w:r>
       <w:r>
         <w:rPr>
-          <w:rFonts w:ascii="Times New Roman" w:hAnsi="Times New Roman" w:cs="Times New Roman"/>
-          <w:sz w:val="24"/>
-          <w:szCs w:val="24"/>
+          <w:rFonts w:ascii="Arial" w:hAnsi="Arial" w:cs="Arial"/>
         </w:rPr>
         <w:t>vernights with payer: ________</w:t>
       </w:r>
@@ -241,33 +184,25 @@
           <w:tab w:val="left" w:leader="dot" w:pos="5760"/>
         </w:tabs>
         <w:rPr>
-          <w:rFonts w:ascii="Times New Roman" w:hAnsi="Times New Roman" w:cs="Times New Roman"/>
-          <w:sz w:val="24"/>
-          <w:szCs w:val="24"/>
+          <w:rFonts w:ascii="Arial" w:hAnsi="Arial" w:cs="Arial"/>
         </w:rPr>
       </w:pPr>
       <w:r>
         <w:rPr>
-          <w:rFonts w:ascii="Times New Roman" w:hAnsi="Times New Roman" w:cs="Times New Roman"/>
-          <w:sz w:val="24"/>
-          <w:szCs w:val="24"/>
+          <w:rFonts w:ascii="Arial" w:hAnsi="Arial" w:cs="Arial"/>
         </w:rPr>
         <w:t>{%</w:t>
       </w:r>
       <w:r>
         <w:rPr>
-          <w:rFonts w:ascii="Times New Roman" w:hAnsi="Times New Roman" w:cs="Times New Roman"/>
-          <w:sz w:val="24"/>
-          <w:szCs w:val="24"/>
+          <w:rFonts w:ascii="Arial" w:hAnsi="Arial" w:cs="Arial"/>
           <w:highlight w:val="cyan"/>
         </w:rPr>
         <w:t xml:space="preserve">p endfor </w:t>
       </w:r>
       <w:r>
         <w:rPr>
-          <w:rFonts w:ascii="Times New Roman" w:hAnsi="Times New Roman" w:cs="Times New Roman"/>
-          <w:sz w:val="24"/>
-          <w:szCs w:val="24"/>
+          <w:rFonts w:ascii="Arial" w:hAnsi="Arial" w:cs="Arial"/>
         </w:rPr>
         <w:t>%}</w:t>
       </w:r>
@@ -280,28 +215,15 @@
         </w:tabs>
         <w:spacing w:after="0"/>
         <w:rPr>
-          <w:rFonts w:ascii="Times New Roman" w:hAnsi="Times New Roman" w:cs="Times New Roman"/>
-          <w:sz w:val="24"/>
-          <w:szCs w:val="24"/>
+          <w:rFonts w:ascii="Arial" w:hAnsi="Arial" w:cs="Arial"/>
         </w:rPr>
       </w:pPr>
       <w:r>
         <w:rPr>
-          <w:rFonts w:ascii="Times New Roman" w:hAnsi="Times New Roman" w:cs="Times New Roman"/>
-          <w:sz w:val="24"/>
-          <w:szCs w:val="24"/>
+          <w:rFonts w:ascii="Arial" w:hAnsi="Arial" w:cs="Arial"/>
         </w:rPr>
         <w:t>{%p endif %}</w:t>
       </w:r>
-    </w:p>
-    <w:p>
-      <w:pPr>
-        <w:spacing w:line="360" w:lineRule="auto"/>
-        <w:rPr>
-          <w:sz w:val="24"/>
-          <w:szCs w:val="24"/>
-        </w:rPr>
-      </w:pPr>
     </w:p>
     <w:sectPr>
       <w:headerReference w:type="default" r:id="rId7"/>

</xml_diff>

<commit_message>
Merged yml code for attachments into documents.yml file, removed uneeded yml files; formatted PDF and docx templates; added child address question in children_spousal_support.yml file
</commit_message>
<xml_diff>
--- a/docassemble/MLHDivorceAndCustody/data/templates/child_support_foc_10_attachment.docx
+++ b/docassemble/MLHDivorceAndCustody/data/templates/child_support_foc_10_attachment.docx
@@ -117,7 +117,19 @@
         <w:rPr>
           <w:rFonts w:ascii="Arial" w:hAnsi="Arial" w:cs="Arial"/>
         </w:rPr>
-        <w:t xml:space="preserve">{{ loop.index }}. </w:t>
+        <w:t>{{ loop.index</w:t>
+      </w:r>
+      <w:r>
+        <w:rPr>
+          <w:rFonts w:ascii="Arial" w:hAnsi="Arial" w:cs="Arial"/>
+        </w:rPr>
+        <w:t xml:space="preserve"> + 5</w:t>
+      </w:r>
+      <w:r>
+        <w:rPr>
+          <w:rFonts w:ascii="Arial" w:hAnsi="Arial" w:cs="Arial"/>
+        </w:rPr>
+        <w:t xml:space="preserve"> }}. </w:t>
       </w:r>
       <w:r>
         <w:rPr>
@@ -226,8 +238,12 @@
       </w:r>
     </w:p>
     <w:sectPr>
-      <w:headerReference w:type="default" r:id="rId7"/>
-      <w:footerReference w:type="default" r:id="rId8"/>
+      <w:headerReference w:type="even" r:id="rId7"/>
+      <w:headerReference w:type="default" r:id="rId8"/>
+      <w:footerReference w:type="even" r:id="rId9"/>
+      <w:footerReference w:type="default" r:id="rId10"/>
+      <w:headerReference w:type="first" r:id="rId11"/>
+      <w:footerReference w:type="first" r:id="rId12"/>
       <w:pgSz w:w="12240" w:h="15840"/>
       <w:pgMar w:top="1497" w:right="1080" w:bottom="1440" w:left="1080" w:header="1440" w:footer="1008" w:gutter="0"/>
       <w:pgNumType w:start="2"/>
@@ -265,6 +281,16 @@
 </file>
 
 <file path=word/footer1.xml><?xml version="1.0" encoding="utf-8"?>
+<w:ftr xmlns:wpc="http://schemas.microsoft.com/office/word/2010/wordprocessingCanvas" xmlns:cx="http://schemas.microsoft.com/office/drawing/2014/chartex" xmlns:cx1="http://schemas.microsoft.com/office/drawing/2015/9/8/chartex" xmlns:cx2="http://schemas.microsoft.com/office/drawing/2015/10/21/chartex" xmlns:cx3="http://schemas.microsoft.com/office/drawing/2016/5/9/chartex" xmlns:cx4="http://schemas.microsoft.com/office/drawing/2016/5/10/chartex" xmlns:cx5="http://schemas.microsoft.com/office/drawing/2016/5/11/chartex" xmlns:cx6="http://schemas.microsoft.com/office/drawing/2016/5/12/chartex" xmlns:cx7="http://schemas.microsoft.com/office/drawing/2016/5/13/chartex" xmlns:cx8="http://schemas.microsoft.com/office/drawing/2016/5/14/chartex" xmlns:mc="http://schemas.openxmlformats.org/markup-compatibility/2006" xmlns:aink="http://schemas.microsoft.com/office/drawing/2016/ink" xmlns:am3d="http://schemas.microsoft.com/office/drawing/2017/model3d" xmlns:o="urn:schemas-microsoft-com:office:office" xmlns:oel="http://schemas.microsoft.com/office/2019/extlst" xmlns:r="http://schemas.openxmlformats.org/officeDocument/2006/relationships" xmlns:m="http://schemas.openxmlformats.org/officeDocument/2006/math" xmlns:v="urn:schemas-microsoft-com:vml" xmlns:wp14="http://schemas.microsoft.com/office/word/2010/wordprocessingDrawing" xmlns:wp="http://schemas.openxmlformats.org/drawingml/2006/wordprocessingDrawing" xmlns:w10="urn:schemas-microsoft-com:office:word" xmlns:w="http://schemas.openxmlformats.org/wordprocessingml/2006/main" xmlns:w14="http://schemas.microsoft.com/office/word/2010/wordml" xmlns:w15="http://schemas.microsoft.com/office/word/2012/wordml" xmlns:w16cex="http://schemas.microsoft.com/office/word/2018/wordml/cex" xmlns:w16cid="http://schemas.microsoft.com/office/word/2016/wordml/cid" xmlns:w16="http://schemas.microsoft.com/office/word/2018/wordml" xmlns:w16du="http://schemas.microsoft.com/office/word/2023/wordml/word16du" xmlns:w16sdtdh="http://schemas.microsoft.com/office/word/2020/wordml/sdtdatahash" xmlns:w16sdtfl="http://schemas.microsoft.com/office/word/2024/wordml/sdtformatlock" xmlns:w16se="http://schemas.microsoft.com/office/word/2015/wordml/symex" xmlns:wpg="http://schemas.microsoft.com/office/word/2010/wordprocessingGroup" xmlns:wpi="http://schemas.microsoft.com/office/word/2010/wordprocessingInk" xmlns:wne="http://schemas.microsoft.com/office/word/2006/wordml" xmlns:wps="http://schemas.microsoft.com/office/word/2010/wordprocessingShape" mc:Ignorable="w14 w15 w16se w16cid w16 w16cex w16sdtdh w16sdtfl w16du wp14">
+  <w:p>
+    <w:pPr>
+      <w:pStyle w:val="Footer"/>
+    </w:pPr>
+  </w:p>
+</w:ftr>
+</file>
+
+<file path=word/footer2.xml><?xml version="1.0" encoding="utf-8"?>
 <w:ftr xmlns:wpc="http://schemas.microsoft.com/office/word/2010/wordprocessingCanvas" xmlns:cx="http://schemas.microsoft.com/office/drawing/2014/chartex" xmlns:cx1="http://schemas.microsoft.com/office/drawing/2015/9/8/chartex" xmlns:cx2="http://schemas.microsoft.com/office/drawing/2015/10/21/chartex" xmlns:cx3="http://schemas.microsoft.com/office/drawing/2016/5/9/chartex" xmlns:cx4="http://schemas.microsoft.com/office/drawing/2016/5/10/chartex" xmlns:cx5="http://schemas.microsoft.com/office/drawing/2016/5/11/chartex" xmlns:cx6="http://schemas.microsoft.com/office/drawing/2016/5/12/chartex" xmlns:cx7="http://schemas.microsoft.com/office/drawing/2016/5/13/chartex" xmlns:cx8="http://schemas.microsoft.com/office/drawing/2016/5/14/chartex" xmlns:mc="http://schemas.openxmlformats.org/markup-compatibility/2006" xmlns:aink="http://schemas.microsoft.com/office/drawing/2016/ink" xmlns:am3d="http://schemas.microsoft.com/office/drawing/2017/model3d" xmlns:o="urn:schemas-microsoft-com:office:office" xmlns:oel="http://schemas.microsoft.com/office/2019/extlst" xmlns:r="http://schemas.openxmlformats.org/officeDocument/2006/relationships" xmlns:m="http://schemas.openxmlformats.org/officeDocument/2006/math" xmlns:v="urn:schemas-microsoft-com:vml" xmlns:wp14="http://schemas.microsoft.com/office/word/2010/wordprocessingDrawing" xmlns:wp="http://schemas.openxmlformats.org/drawingml/2006/wordprocessingDrawing" xmlns:w10="urn:schemas-microsoft-com:office:word" xmlns:w="http://schemas.openxmlformats.org/wordprocessingml/2006/main" xmlns:w14="http://schemas.microsoft.com/office/word/2010/wordml" xmlns:w15="http://schemas.microsoft.com/office/word/2012/wordml" xmlns:w16cex="http://schemas.microsoft.com/office/word/2018/wordml/cex" xmlns:w16cid="http://schemas.microsoft.com/office/word/2016/wordml/cid" xmlns:w16="http://schemas.microsoft.com/office/word/2018/wordml" xmlns:w16du="http://schemas.microsoft.com/office/word/2023/wordml/word16du" xmlns:w16sdtdh="http://schemas.microsoft.com/office/word/2020/wordml/sdtdatahash" xmlns:w16sdtfl="http://schemas.microsoft.com/office/word/2024/wordml/sdtformatlock" xmlns:w16se="http://schemas.microsoft.com/office/word/2015/wordml/symex" xmlns:wpg="http://schemas.microsoft.com/office/word/2010/wordprocessingGroup" xmlns:wpi="http://schemas.microsoft.com/office/word/2010/wordprocessingInk" xmlns:wne="http://schemas.microsoft.com/office/word/2006/wordml" xmlns:wps="http://schemas.microsoft.com/office/word/2010/wordprocessingShape" mc:Ignorable="w14 w15 w16se w16cid w16 w16cex w16sdtdh w16sdtfl w16du wp14">
   <w:p>
     <w:pPr>
@@ -344,6 +370,16 @@
 </w:ftr>
 </file>
 
+<file path=word/footer3.xml><?xml version="1.0" encoding="utf-8"?>
+<w:ftr xmlns:wpc="http://schemas.microsoft.com/office/word/2010/wordprocessingCanvas" xmlns:cx="http://schemas.microsoft.com/office/drawing/2014/chartex" xmlns:cx1="http://schemas.microsoft.com/office/drawing/2015/9/8/chartex" xmlns:cx2="http://schemas.microsoft.com/office/drawing/2015/10/21/chartex" xmlns:cx3="http://schemas.microsoft.com/office/drawing/2016/5/9/chartex" xmlns:cx4="http://schemas.microsoft.com/office/drawing/2016/5/10/chartex" xmlns:cx5="http://schemas.microsoft.com/office/drawing/2016/5/11/chartex" xmlns:cx6="http://schemas.microsoft.com/office/drawing/2016/5/12/chartex" xmlns:cx7="http://schemas.microsoft.com/office/drawing/2016/5/13/chartex" xmlns:cx8="http://schemas.microsoft.com/office/drawing/2016/5/14/chartex" xmlns:mc="http://schemas.openxmlformats.org/markup-compatibility/2006" xmlns:aink="http://schemas.microsoft.com/office/drawing/2016/ink" xmlns:am3d="http://schemas.microsoft.com/office/drawing/2017/model3d" xmlns:o="urn:schemas-microsoft-com:office:office" xmlns:oel="http://schemas.microsoft.com/office/2019/extlst" xmlns:r="http://schemas.openxmlformats.org/officeDocument/2006/relationships" xmlns:m="http://schemas.openxmlformats.org/officeDocument/2006/math" xmlns:v="urn:schemas-microsoft-com:vml" xmlns:wp14="http://schemas.microsoft.com/office/word/2010/wordprocessingDrawing" xmlns:wp="http://schemas.openxmlformats.org/drawingml/2006/wordprocessingDrawing" xmlns:w10="urn:schemas-microsoft-com:office:word" xmlns:w="http://schemas.openxmlformats.org/wordprocessingml/2006/main" xmlns:w14="http://schemas.microsoft.com/office/word/2010/wordml" xmlns:w15="http://schemas.microsoft.com/office/word/2012/wordml" xmlns:w16cex="http://schemas.microsoft.com/office/word/2018/wordml/cex" xmlns:w16cid="http://schemas.microsoft.com/office/word/2016/wordml/cid" xmlns:w16="http://schemas.microsoft.com/office/word/2018/wordml" xmlns:w16du="http://schemas.microsoft.com/office/word/2023/wordml/word16du" xmlns:w16sdtdh="http://schemas.microsoft.com/office/word/2020/wordml/sdtdatahash" xmlns:w16sdtfl="http://schemas.microsoft.com/office/word/2024/wordml/sdtformatlock" xmlns:w16se="http://schemas.microsoft.com/office/word/2015/wordml/symex" xmlns:wpg="http://schemas.microsoft.com/office/word/2010/wordprocessingGroup" xmlns:wpi="http://schemas.microsoft.com/office/word/2010/wordprocessingInk" xmlns:wne="http://schemas.microsoft.com/office/word/2006/wordml" xmlns:wps="http://schemas.microsoft.com/office/word/2010/wordprocessingShape" mc:Ignorable="w14 w15 w16se w16cid w16 w16cex w16sdtdh w16sdtfl w16du wp14">
+  <w:p>
+    <w:pPr>
+      <w:pStyle w:val="Footer"/>
+    </w:pPr>
+  </w:p>
+</w:ftr>
+</file>
+
 <file path=word/footnotes.xml><?xml version="1.0" encoding="utf-8"?>
 <w:footnotes xmlns:wpc="http://schemas.microsoft.com/office/word/2010/wordprocessingCanvas" xmlns:cx="http://schemas.microsoft.com/office/drawing/2014/chartex" xmlns:cx1="http://schemas.microsoft.com/office/drawing/2015/9/8/chartex" xmlns:cx2="http://schemas.microsoft.com/office/drawing/2015/10/21/chartex" xmlns:cx3="http://schemas.microsoft.com/office/drawing/2016/5/9/chartex" xmlns:cx4="http://schemas.microsoft.com/office/drawing/2016/5/10/chartex" xmlns:cx5="http://schemas.microsoft.com/office/drawing/2016/5/11/chartex" xmlns:cx6="http://schemas.microsoft.com/office/drawing/2016/5/12/chartex" xmlns:cx7="http://schemas.microsoft.com/office/drawing/2016/5/13/chartex" xmlns:cx8="http://schemas.microsoft.com/office/drawing/2016/5/14/chartex" xmlns:mc="http://schemas.openxmlformats.org/markup-compatibility/2006" xmlns:aink="http://schemas.microsoft.com/office/drawing/2016/ink" xmlns:am3d="http://schemas.microsoft.com/office/drawing/2017/model3d" xmlns:o="urn:schemas-microsoft-com:office:office" xmlns:oel="http://schemas.microsoft.com/office/2019/extlst" xmlns:r="http://schemas.openxmlformats.org/officeDocument/2006/relationships" xmlns:m="http://schemas.openxmlformats.org/officeDocument/2006/math" xmlns:v="urn:schemas-microsoft-com:vml" xmlns:wp14="http://schemas.microsoft.com/office/word/2010/wordprocessingDrawing" xmlns:wp="http://schemas.openxmlformats.org/drawingml/2006/wordprocessingDrawing" xmlns:w10="urn:schemas-microsoft-com:office:word" xmlns:w="http://schemas.openxmlformats.org/wordprocessingml/2006/main" xmlns:w14="http://schemas.microsoft.com/office/word/2010/wordml" xmlns:w15="http://schemas.microsoft.com/office/word/2012/wordml" xmlns:w16cex="http://schemas.microsoft.com/office/word/2018/wordml/cex" xmlns:w16cid="http://schemas.microsoft.com/office/word/2016/wordml/cid" xmlns:w16="http://schemas.microsoft.com/office/word/2018/wordml" xmlns:w16du="http://schemas.microsoft.com/office/word/2023/wordml/word16du" xmlns:w16sdtdh="http://schemas.microsoft.com/office/word/2020/wordml/sdtdatahash" xmlns:w16sdtfl="http://schemas.microsoft.com/office/word/2024/wordml/sdtformatlock" xmlns:w16se="http://schemas.microsoft.com/office/word/2015/wordml/symex" xmlns:wpg="http://schemas.microsoft.com/office/word/2010/wordprocessingGroup" xmlns:wpi="http://schemas.microsoft.com/office/word/2010/wordprocessingInk" xmlns:wne="http://schemas.microsoft.com/office/word/2006/wordml" xmlns:wps="http://schemas.microsoft.com/office/word/2010/wordprocessingShape" mc:Ignorable="w14 w15 w16se w16cid w16 w16cex w16sdtdh w16sdtfl w16du wp14">
   <w:footnote w:type="separator" w:id="-1">
@@ -370,6 +406,16 @@
 </file>
 
 <file path=word/header1.xml><?xml version="1.0" encoding="utf-8"?>
+<w:hdr xmlns:wpc="http://schemas.microsoft.com/office/word/2010/wordprocessingCanvas" xmlns:cx="http://schemas.microsoft.com/office/drawing/2014/chartex" xmlns:cx1="http://schemas.microsoft.com/office/drawing/2015/9/8/chartex" xmlns:cx2="http://schemas.microsoft.com/office/drawing/2015/10/21/chartex" xmlns:cx3="http://schemas.microsoft.com/office/drawing/2016/5/9/chartex" xmlns:cx4="http://schemas.microsoft.com/office/drawing/2016/5/10/chartex" xmlns:cx5="http://schemas.microsoft.com/office/drawing/2016/5/11/chartex" xmlns:cx6="http://schemas.microsoft.com/office/drawing/2016/5/12/chartex" xmlns:cx7="http://schemas.microsoft.com/office/drawing/2016/5/13/chartex" xmlns:cx8="http://schemas.microsoft.com/office/drawing/2016/5/14/chartex" xmlns:mc="http://schemas.openxmlformats.org/markup-compatibility/2006" xmlns:aink="http://schemas.microsoft.com/office/drawing/2016/ink" xmlns:am3d="http://schemas.microsoft.com/office/drawing/2017/model3d" xmlns:o="urn:schemas-microsoft-com:office:office" xmlns:oel="http://schemas.microsoft.com/office/2019/extlst" xmlns:r="http://schemas.openxmlformats.org/officeDocument/2006/relationships" xmlns:m="http://schemas.openxmlformats.org/officeDocument/2006/math" xmlns:v="urn:schemas-microsoft-com:vml" xmlns:wp14="http://schemas.microsoft.com/office/word/2010/wordprocessingDrawing" xmlns:wp="http://schemas.openxmlformats.org/drawingml/2006/wordprocessingDrawing" xmlns:w10="urn:schemas-microsoft-com:office:word" xmlns:w="http://schemas.openxmlformats.org/wordprocessingml/2006/main" xmlns:w14="http://schemas.microsoft.com/office/word/2010/wordml" xmlns:w15="http://schemas.microsoft.com/office/word/2012/wordml" xmlns:w16cex="http://schemas.microsoft.com/office/word/2018/wordml/cex" xmlns:w16cid="http://schemas.microsoft.com/office/word/2016/wordml/cid" xmlns:w16="http://schemas.microsoft.com/office/word/2018/wordml" xmlns:w16du="http://schemas.microsoft.com/office/word/2023/wordml/word16du" xmlns:w16sdtdh="http://schemas.microsoft.com/office/word/2020/wordml/sdtdatahash" xmlns:w16sdtfl="http://schemas.microsoft.com/office/word/2024/wordml/sdtformatlock" xmlns:w16se="http://schemas.microsoft.com/office/word/2015/wordml/symex" xmlns:wpg="http://schemas.microsoft.com/office/word/2010/wordprocessingGroup" xmlns:wpi="http://schemas.microsoft.com/office/word/2010/wordprocessingInk" xmlns:wne="http://schemas.microsoft.com/office/word/2006/wordml" xmlns:wps="http://schemas.microsoft.com/office/word/2010/wordprocessingShape" mc:Ignorable="w14 w15 w16se w16cid w16 w16cex w16sdtdh w16sdtfl w16du wp14">
+  <w:p>
+    <w:pPr>
+      <w:pStyle w:val="Header"/>
+    </w:pPr>
+  </w:p>
+</w:hdr>
+</file>
+
+<file path=word/header2.xml><?xml version="1.0" encoding="utf-8"?>
 <w:hdr xmlns:wpc="http://schemas.microsoft.com/office/word/2010/wordprocessingCanvas" xmlns:cx="http://schemas.microsoft.com/office/drawing/2014/chartex" xmlns:cx1="http://schemas.microsoft.com/office/drawing/2015/9/8/chartex" xmlns:cx2="http://schemas.microsoft.com/office/drawing/2015/10/21/chartex" xmlns:cx3="http://schemas.microsoft.com/office/drawing/2016/5/9/chartex" xmlns:cx4="http://schemas.microsoft.com/office/drawing/2016/5/10/chartex" xmlns:cx5="http://schemas.microsoft.com/office/drawing/2016/5/11/chartex" xmlns:cx6="http://schemas.microsoft.com/office/drawing/2016/5/12/chartex" xmlns:cx7="http://schemas.microsoft.com/office/drawing/2016/5/13/chartex" xmlns:cx8="http://schemas.microsoft.com/office/drawing/2016/5/14/chartex" xmlns:mc="http://schemas.openxmlformats.org/markup-compatibility/2006" xmlns:aink="http://schemas.microsoft.com/office/drawing/2016/ink" xmlns:am3d="http://schemas.microsoft.com/office/drawing/2017/model3d" xmlns:o="urn:schemas-microsoft-com:office:office" xmlns:oel="http://schemas.microsoft.com/office/2019/extlst" xmlns:r="http://schemas.openxmlformats.org/officeDocument/2006/relationships" xmlns:m="http://schemas.openxmlformats.org/officeDocument/2006/math" xmlns:v="urn:schemas-microsoft-com:vml" xmlns:wp14="http://schemas.microsoft.com/office/word/2010/wordprocessingDrawing" xmlns:wp="http://schemas.openxmlformats.org/drawingml/2006/wordprocessingDrawing" xmlns:w10="urn:schemas-microsoft-com:office:word" xmlns:w="http://schemas.openxmlformats.org/wordprocessingml/2006/main" xmlns:w14="http://schemas.microsoft.com/office/word/2010/wordml" xmlns:w15="http://schemas.microsoft.com/office/word/2012/wordml" xmlns:w16cex="http://schemas.microsoft.com/office/word/2018/wordml/cex" xmlns:w16cid="http://schemas.microsoft.com/office/word/2016/wordml/cid" xmlns:w16="http://schemas.microsoft.com/office/word/2018/wordml" xmlns:w16du="http://schemas.microsoft.com/office/word/2023/wordml/word16du" xmlns:w16sdtdh="http://schemas.microsoft.com/office/word/2020/wordml/sdtdatahash" xmlns:w16sdtfl="http://schemas.microsoft.com/office/word/2024/wordml/sdtformatlock" xmlns:w16se="http://schemas.microsoft.com/office/word/2015/wordml/symex" xmlns:wpg="http://schemas.microsoft.com/office/word/2010/wordprocessingGroup" xmlns:wpi="http://schemas.microsoft.com/office/word/2010/wordprocessingInk" xmlns:wne="http://schemas.microsoft.com/office/word/2006/wordml" xmlns:wps="http://schemas.microsoft.com/office/word/2010/wordprocessingShape" mc:Ignorable="w14 w15 w16se w16cid w16 w16cex w16sdtdh w16sdtfl w16du wp14">
   <w:tbl>
     <w:tblPr>
@@ -404,7 +450,6 @@
             <w:spacing w:before="120" w:after="0"/>
             <w:jc w:val="right"/>
             <w:rPr>
-              <w:rFonts w:ascii="Helvetica" w:hAnsi="Helvetica" w:cs="Times New Roman"/>
               <w:b/>
               <w:bCs/>
               <w:sz w:val="20"/>
@@ -413,7 +458,6 @@
           </w:pPr>
           <w:r>
             <w:rPr>
-              <w:rFonts w:ascii="Helvetica" w:hAnsi="Helvetica" w:cs="Times New Roman"/>
               <w:b/>
               <w:bCs/>
               <w:sz w:val="20"/>
@@ -427,7 +471,6 @@
             <w:spacing w:after="0"/>
             <w:jc w:val="right"/>
             <w:rPr>
-              <w:rFonts w:ascii="Helvetica" w:hAnsi="Helvetica" w:cs="Times New Roman"/>
               <w:b/>
               <w:bCs/>
               <w:sz w:val="20"/>
@@ -436,7 +479,6 @@
           </w:pPr>
           <w:r>
             <w:rPr>
-              <w:rFonts w:ascii="Helvetica" w:hAnsi="Helvetica" w:cs="Times New Roman"/>
               <w:b/>
               <w:bCs/>
               <w:caps/>
@@ -447,7 +489,6 @@
           </w:r>
           <w:r>
             <w:rPr>
-              <w:rFonts w:ascii="Helvetica" w:hAnsi="Helvetica" w:cs="Times New Roman"/>
               <w:b/>
               <w:bCs/>
               <w:sz w:val="20"/>
@@ -457,7 +498,6 @@
           </w:r>
           <w:r>
             <w:rPr>
-              <w:rFonts w:ascii="Helvetica" w:hAnsi="Helvetica" w:cs="Times New Roman"/>
               <w:b/>
               <w:bCs/>
               <w:sz w:val="20"/>
@@ -467,7 +507,6 @@
           </w:r>
           <w:r>
             <w:rPr>
-              <w:rFonts w:ascii="Helvetica" w:hAnsi="Helvetica" w:cs="Times New Roman"/>
               <w:b/>
               <w:bCs/>
               <w:caps/>
@@ -478,7 +517,6 @@
           </w:r>
           <w:r>
             <w:rPr>
-              <w:rFonts w:ascii="Helvetica" w:hAnsi="Helvetica" w:cs="Times New Roman"/>
               <w:b/>
               <w:bCs/>
               <w:sz w:val="20"/>
@@ -492,7 +530,6 @@
             <w:spacing w:after="120"/>
             <w:jc w:val="right"/>
             <w:rPr>
-              <w:rFonts w:ascii="Times New Roman" w:hAnsi="Times New Roman" w:cs="Times New Roman"/>
               <w:b/>
               <w:bCs/>
               <w:sz w:val="20"/>
@@ -501,7 +538,6 @@
           </w:pPr>
           <w:r>
             <w:rPr>
-              <w:rFonts w:ascii="Helvetica" w:hAnsi="Helvetica" w:cs="Times New Roman"/>
               <w:b/>
               <w:bCs/>
               <w:caps/>
@@ -512,7 +548,6 @@
           </w:r>
           <w:r>
             <w:rPr>
-              <w:rFonts w:ascii="Helvetica" w:hAnsi="Helvetica" w:cs="Times New Roman"/>
               <w:b/>
               <w:bCs/>
               <w:sz w:val="20"/>
@@ -522,7 +557,6 @@
           </w:r>
           <w:r>
             <w:rPr>
-              <w:rFonts w:ascii="Helvetica" w:hAnsi="Helvetica" w:cs="Times New Roman"/>
               <w:b/>
               <w:bCs/>
               <w:caps/>
@@ -533,7 +567,6 @@
           </w:r>
           <w:r>
             <w:rPr>
-              <w:rFonts w:ascii="Helvetica" w:hAnsi="Helvetica" w:cs="Times New Roman"/>
               <w:b/>
               <w:bCs/>
               <w:caps/>
@@ -544,7 +577,6 @@
           </w:r>
           <w:r>
             <w:rPr>
-              <w:rFonts w:ascii="Helvetica" w:hAnsi="Helvetica" w:cs="Times New Roman"/>
               <w:b/>
               <w:bCs/>
               <w:sz w:val="20"/>
@@ -569,7 +601,6 @@
             <w:spacing w:after="0"/>
             <w:jc w:val="center"/>
             <w:rPr>
-              <w:rFonts w:ascii="Helvetica" w:hAnsi="Helvetica" w:cs="Times New Roman"/>
               <w:b/>
               <w:bCs/>
               <w:sz w:val="20"/>
@@ -578,7 +609,6 @@
           </w:pPr>
           <w:r>
             <w:rPr>
-              <w:rFonts w:ascii="Helvetica" w:hAnsi="Helvetica" w:cs="Times New Roman"/>
               <w:b/>
               <w:bCs/>
               <w:sz w:val="20"/>
@@ -592,7 +622,6 @@
             <w:spacing w:after="0"/>
             <w:jc w:val="center"/>
             <w:rPr>
-              <w:rFonts w:ascii="Helvetica" w:hAnsi="Helvetica" w:cs="Times New Roman"/>
               <w:b/>
               <w:bCs/>
               <w:sz w:val="20"/>
@@ -601,7 +630,6 @@
           </w:pPr>
           <w:r>
             <w:rPr>
-              <w:rFonts w:ascii="Helvetica" w:hAnsi="Helvetica" w:cs="Times New Roman"/>
               <w:b/>
               <w:bCs/>
               <w:sz w:val="20"/>
@@ -615,11 +643,10 @@
             <w:spacing w:after="0"/>
             <w:jc w:val="center"/>
             <w:rPr>
-              <w:rFonts w:ascii="Helvetica" w:hAnsi="Helvetica" w:cs="Times New Roman"/>
-              <w:b/>
-              <w:bCs/>
-              <w:sz w:val="18"/>
-              <w:szCs w:val="18"/>
+              <w:b/>
+              <w:bCs/>
+              <w:sz w:val="20"/>
+              <w:szCs w:val="20"/>
             </w:rPr>
           </w:pPr>
           <w:r>
@@ -627,18 +654,17 @@
               <w:rFonts w:ascii="Segoe UI Symbol" w:hAnsi="Segoe UI Symbol" w:cs="Segoe UI Symbol"/>
               <w:b/>
               <w:bCs/>
-              <w:sz w:val="18"/>
-              <w:szCs w:val="18"/>
+              <w:sz w:val="20"/>
+              <w:szCs w:val="20"/>
             </w:rPr>
             <w:t>☐</w:t>
           </w:r>
           <w:r>
             <w:rPr>
-              <w:rFonts w:ascii="Helvetica" w:hAnsi="Helvetica" w:cs="Times New Roman"/>
-              <w:b/>
-              <w:bCs/>
-              <w:sz w:val="18"/>
-              <w:szCs w:val="18"/>
+              <w:b/>
+              <w:bCs/>
+              <w:sz w:val="20"/>
+              <w:szCs w:val="20"/>
             </w:rPr>
             <w:t xml:space="preserve"> EX PARTE             </w:t>
           </w:r>
@@ -647,18 +673,17 @@
               <w:rFonts w:ascii="Segoe UI Symbol" w:hAnsi="Segoe UI Symbol" w:cs="Segoe UI Symbol"/>
               <w:b/>
               <w:bCs/>
-              <w:sz w:val="18"/>
-              <w:szCs w:val="18"/>
+              <w:sz w:val="20"/>
+              <w:szCs w:val="20"/>
             </w:rPr>
             <w:t>☐</w:t>
           </w:r>
           <w:r>
             <w:rPr>
-              <w:rFonts w:ascii="Helvetica" w:hAnsi="Helvetica" w:cs="Times New Roman"/>
-              <w:b/>
-              <w:bCs/>
-              <w:sz w:val="18"/>
-              <w:szCs w:val="18"/>
+              <w:b/>
+              <w:bCs/>
+              <w:sz w:val="20"/>
+              <w:szCs w:val="20"/>
             </w:rPr>
             <w:t xml:space="preserve"> TEMPORARY</w:t>
           </w:r>
@@ -668,7 +693,6 @@
             <w:spacing w:after="0"/>
             <w:jc w:val="center"/>
             <w:rPr>
-              <w:rFonts w:ascii="Helvetica" w:hAnsi="Helvetica" w:cs="Times New Roman"/>
               <w:b/>
               <w:bCs/>
               <w:sz w:val="20"/>
@@ -680,18 +704,17 @@
               <w:rFonts w:ascii="Segoe UI Symbol" w:hAnsi="Segoe UI Symbol" w:cs="Segoe UI Symbol"/>
               <w:b/>
               <w:bCs/>
-              <w:sz w:val="18"/>
-              <w:szCs w:val="18"/>
+              <w:sz w:val="20"/>
+              <w:szCs w:val="20"/>
             </w:rPr>
             <w:t>☐</w:t>
           </w:r>
           <w:r>
             <w:rPr>
-              <w:rFonts w:ascii="Helvetica" w:hAnsi="Helvetica" w:cs="Times New Roman"/>
-              <w:b/>
-              <w:bCs/>
-              <w:sz w:val="18"/>
-              <w:szCs w:val="18"/>
+              <w:b/>
+              <w:bCs/>
+              <w:sz w:val="20"/>
+              <w:szCs w:val="20"/>
             </w:rPr>
             <w:t xml:space="preserve"> MODIFICATION                 </w:t>
           </w:r>
@@ -700,18 +723,17 @@
               <w:rFonts w:ascii="Segoe UI Symbol" w:hAnsi="Segoe UI Symbol" w:cs="Segoe UI Symbol"/>
               <w:b/>
               <w:bCs/>
-              <w:sz w:val="18"/>
-              <w:szCs w:val="18"/>
+              <w:sz w:val="20"/>
+              <w:szCs w:val="20"/>
             </w:rPr>
             <w:t>☐</w:t>
           </w:r>
           <w:r>
             <w:rPr>
-              <w:rFonts w:ascii="Helvetica" w:hAnsi="Helvetica" w:cs="Times New Roman"/>
-              <w:b/>
-              <w:bCs/>
-              <w:sz w:val="18"/>
-              <w:szCs w:val="18"/>
+              <w:b/>
+              <w:bCs/>
+              <w:sz w:val="20"/>
+              <w:szCs w:val="20"/>
             </w:rPr>
             <w:t xml:space="preserve"> FINAL</w:t>
           </w:r>
@@ -732,7 +754,6 @@
             <w:spacing w:after="0"/>
             <w:jc w:val="center"/>
             <w:rPr>
-              <w:rFonts w:ascii="Helvetica" w:hAnsi="Helvetica" w:cs="Times New Roman"/>
               <w:b/>
               <w:bCs/>
               <w:sz w:val="20"/>
@@ -741,7 +762,6 @@
           </w:pPr>
           <w:r>
             <w:rPr>
-              <w:rFonts w:ascii="Helvetica" w:hAnsi="Helvetica" w:cs="Times New Roman"/>
               <w:b/>
               <w:bCs/>
               <w:sz w:val="20"/>
@@ -762,7 +782,6 @@
           </w:pPr>
           <w:r>
             <w:rPr>
-              <w:rFonts w:ascii="Helvetica" w:hAnsi="Helvetica" w:cs="Times New Roman"/>
               <w:b/>
               <w:bCs/>
               <w:sz w:val="20"/>
@@ -772,7 +791,6 @@
           </w:r>
           <w:r>
             <w:rPr>
-              <w:rFonts w:ascii="Helvetica" w:hAnsi="Helvetica" w:cs="Times New Roman"/>
               <w:b/>
               <w:bCs/>
               <w:sz w:val="20"/>
@@ -782,7 +800,6 @@
           </w:r>
           <w:r>
             <w:rPr>
-              <w:rFonts w:ascii="Helvetica" w:hAnsi="Helvetica" w:cs="Times New Roman"/>
               <w:b/>
               <w:bCs/>
               <w:sz w:val="20"/>
@@ -792,7 +809,6 @@
           </w:r>
           <w:r>
             <w:rPr>
-              <w:rFonts w:ascii="Helvetica" w:hAnsi="Helvetica" w:cs="Times New Roman"/>
               <w:b/>
               <w:bCs/>
               <w:sz w:val="20"/>
@@ -802,7 +818,6 @@
           </w:r>
           <w:r>
             <w:rPr>
-              <w:rFonts w:ascii="Helvetica" w:hAnsi="Helvetica" w:cs="Times New Roman"/>
               <w:b/>
               <w:bCs/>
               <w:sz w:val="20"/>
@@ -924,6 +939,16 @@
       </w:tc>
     </w:tr>
   </w:tbl>
+  <w:p>
+    <w:pPr>
+      <w:pStyle w:val="Header"/>
+    </w:pPr>
+  </w:p>
+</w:hdr>
+</file>
+
+<file path=word/header3.xml><?xml version="1.0" encoding="utf-8"?>
+<w:hdr xmlns:wpc="http://schemas.microsoft.com/office/word/2010/wordprocessingCanvas" xmlns:cx="http://schemas.microsoft.com/office/drawing/2014/chartex" xmlns:cx1="http://schemas.microsoft.com/office/drawing/2015/9/8/chartex" xmlns:cx2="http://schemas.microsoft.com/office/drawing/2015/10/21/chartex" xmlns:cx3="http://schemas.microsoft.com/office/drawing/2016/5/9/chartex" xmlns:cx4="http://schemas.microsoft.com/office/drawing/2016/5/10/chartex" xmlns:cx5="http://schemas.microsoft.com/office/drawing/2016/5/11/chartex" xmlns:cx6="http://schemas.microsoft.com/office/drawing/2016/5/12/chartex" xmlns:cx7="http://schemas.microsoft.com/office/drawing/2016/5/13/chartex" xmlns:cx8="http://schemas.microsoft.com/office/drawing/2016/5/14/chartex" xmlns:mc="http://schemas.openxmlformats.org/markup-compatibility/2006" xmlns:aink="http://schemas.microsoft.com/office/drawing/2016/ink" xmlns:am3d="http://schemas.microsoft.com/office/drawing/2017/model3d" xmlns:o="urn:schemas-microsoft-com:office:office" xmlns:oel="http://schemas.microsoft.com/office/2019/extlst" xmlns:r="http://schemas.openxmlformats.org/officeDocument/2006/relationships" xmlns:m="http://schemas.openxmlformats.org/officeDocument/2006/math" xmlns:v="urn:schemas-microsoft-com:vml" xmlns:wp14="http://schemas.microsoft.com/office/word/2010/wordprocessingDrawing" xmlns:wp="http://schemas.openxmlformats.org/drawingml/2006/wordprocessingDrawing" xmlns:w10="urn:schemas-microsoft-com:office:word" xmlns:w="http://schemas.openxmlformats.org/wordprocessingml/2006/main" xmlns:w14="http://schemas.microsoft.com/office/word/2010/wordml" xmlns:w15="http://schemas.microsoft.com/office/word/2012/wordml" xmlns:w16cex="http://schemas.microsoft.com/office/word/2018/wordml/cex" xmlns:w16cid="http://schemas.microsoft.com/office/word/2016/wordml/cid" xmlns:w16="http://schemas.microsoft.com/office/word/2018/wordml" xmlns:w16du="http://schemas.microsoft.com/office/word/2023/wordml/word16du" xmlns:w16sdtdh="http://schemas.microsoft.com/office/word/2020/wordml/sdtdatahash" xmlns:w16sdtfl="http://schemas.microsoft.com/office/word/2024/wordml/sdtformatlock" xmlns:w16se="http://schemas.microsoft.com/office/word/2015/wordml/symex" xmlns:wpg="http://schemas.microsoft.com/office/word/2010/wordprocessingGroup" xmlns:wpi="http://schemas.microsoft.com/office/word/2010/wordprocessingInk" xmlns:wne="http://schemas.microsoft.com/office/word/2006/wordml" xmlns:wps="http://schemas.microsoft.com/office/word/2010/wordprocessingShape" mc:Ignorable="w14 w15 w16se w16cid w16 w16cex w16sdtdh w16sdtfl w16du wp14">
   <w:p>
     <w:pPr>
       <w:pStyle w:val="Header"/>

</xml_diff>

<commit_message>
work on logic and attachment blocks for foc10 and foc100
</commit_message>
<xml_diff>
--- a/docassemble/MLHDivorceAndCustody/data/templates/child_support_foc_10_attachment.docx
+++ b/docassemble/MLHDivorceAndCustody/data/templates/child_support_foc_10_attachment.docx
@@ -16,8 +16,52 @@
         <w:rPr>
           <w:rFonts w:ascii="Arial" w:hAnsi="Arial" w:cs="Arial"/>
         </w:rPr>
-        <w:t>{%p if children | length &gt; 5 %}</w:t>
-      </w:r>
+        <w:t xml:space="preserve">{%p if </w:t>
+      </w:r>
+      <w:proofErr w:type="spellStart"/>
+      <w:proofErr w:type="gramStart"/>
+      <w:r>
+        <w:rPr>
+          <w:rFonts w:ascii="Arial" w:hAnsi="Arial" w:cs="Arial"/>
+        </w:rPr>
+        <w:t>children.filter</w:t>
+      </w:r>
+      <w:proofErr w:type="spellEnd"/>
+      <w:proofErr w:type="gramEnd"/>
+      <w:r>
+        <w:rPr>
+          <w:rFonts w:ascii="Arial" w:hAnsi="Arial" w:cs="Arial"/>
+        </w:rPr>
+        <w:t>(</w:t>
+      </w:r>
+      <w:proofErr w:type="spellStart"/>
+      <w:r>
+        <w:rPr>
+          <w:rFonts w:ascii="Arial" w:hAnsi="Arial" w:cs="Arial"/>
+        </w:rPr>
+        <w:t>legal_parent</w:t>
+      </w:r>
+      <w:proofErr w:type="spellEnd"/>
+      <w:r>
+        <w:rPr>
+          <w:rFonts w:ascii="Arial" w:hAnsi="Arial" w:cs="Arial"/>
+        </w:rPr>
+        <w:t>="both")</w:t>
+      </w:r>
+      <w:r>
+        <w:rPr>
+          <w:rFonts w:ascii="Arial" w:hAnsi="Arial" w:cs="Arial"/>
+        </w:rPr>
+        <w:t xml:space="preserve"> | length &gt; </w:t>
+      </w:r>
+      <w:proofErr w:type="gramStart"/>
+      <w:r>
+        <w:rPr>
+          <w:rFonts w:ascii="Arial" w:hAnsi="Arial" w:cs="Arial"/>
+        </w:rPr>
+        <w:t>5 %}</w:t>
+      </w:r>
+      <w:proofErr w:type="gramEnd"/>
     </w:p>
     <w:p>
       <w:pPr>
@@ -477,6 +521,7 @@
               <w:szCs w:val="20"/>
             </w:rPr>
           </w:pPr>
+          <w:proofErr w:type="gramStart"/>
           <w:r>
             <w:rPr>
               <w:b/>
@@ -487,6 +532,7 @@
             </w:rPr>
             <w:t xml:space="preserve">{{ </w:t>
           </w:r>
+          <w:proofErr w:type="spellStart"/>
           <w:r>
             <w:rPr>
               <w:b/>
@@ -503,8 +549,30 @@
               <w:sz w:val="20"/>
               <w:szCs w:val="20"/>
             </w:rPr>
-            <w:t>he_court.number</w:t>
-          </w:r>
+            <w:t>he</w:t>
+          </w:r>
+          <w:proofErr w:type="gramEnd"/>
+          <w:r>
+            <w:rPr>
+              <w:b/>
+              <w:bCs/>
+              <w:sz w:val="20"/>
+              <w:szCs w:val="20"/>
+            </w:rPr>
+            <w:t>_</w:t>
+          </w:r>
+          <w:proofErr w:type="gramStart"/>
+          <w:r>
+            <w:rPr>
+              <w:b/>
+              <w:bCs/>
+              <w:sz w:val="20"/>
+              <w:szCs w:val="20"/>
+            </w:rPr>
+            <w:t>court.number</w:t>
+          </w:r>
+          <w:proofErr w:type="spellEnd"/>
+          <w:proofErr w:type="gramEnd"/>
           <w:r>
             <w:rPr>
               <w:b/>
@@ -536,6 +604,7 @@
               <w:szCs w:val="20"/>
             </w:rPr>
           </w:pPr>
+          <w:proofErr w:type="gramStart"/>
           <w:r>
             <w:rPr>
               <w:b/>
@@ -546,14 +615,56 @@
             </w:rPr>
             <w:t xml:space="preserve">{{ </w:t>
           </w:r>
-          <w:r>
-            <w:rPr>
-              <w:b/>
-              <w:bCs/>
-              <w:sz w:val="20"/>
-              <w:szCs w:val="20"/>
-            </w:rPr>
-            <w:t>county_choice.upper()</w:t>
+          <w:proofErr w:type="spellStart"/>
+          <w:r>
+            <w:rPr>
+              <w:b/>
+              <w:bCs/>
+              <w:sz w:val="20"/>
+              <w:szCs w:val="20"/>
+            </w:rPr>
+            <w:t>county</w:t>
+          </w:r>
+          <w:proofErr w:type="gramEnd"/>
+          <w:r>
+            <w:rPr>
+              <w:b/>
+              <w:bCs/>
+              <w:sz w:val="20"/>
+              <w:szCs w:val="20"/>
+            </w:rPr>
+            <w:t>_</w:t>
+          </w:r>
+          <w:proofErr w:type="gramStart"/>
+          <w:r>
+            <w:rPr>
+              <w:b/>
+              <w:bCs/>
+              <w:sz w:val="20"/>
+              <w:szCs w:val="20"/>
+            </w:rPr>
+            <w:t>choice.upper</w:t>
+          </w:r>
+          <w:proofErr w:type="spellEnd"/>
+          <w:proofErr w:type="gramEnd"/>
+          <w:r>
+            <w:rPr>
+              <w:b/>
+              <w:bCs/>
+              <w:sz w:val="20"/>
+              <w:szCs w:val="20"/>
+            </w:rPr>
+            <w:t>(</w:t>
+          </w:r>
+          <w:proofErr w:type="gramStart"/>
+          <w:r>
+            <w:rPr>
+              <w:b/>
+              <w:bCs/>
+              <w:sz w:val="20"/>
+              <w:szCs w:val="20"/>
+            </w:rPr>
+            <w:t>)</w:t>
           </w:r>
           <w:r>
             <w:rPr>
@@ -563,7 +674,18 @@
               <w:sz w:val="20"/>
               <w:szCs w:val="20"/>
             </w:rPr>
-            <w:t xml:space="preserve"> }}</w:t>
+            <w:t xml:space="preserve"> }</w:t>
+          </w:r>
+          <w:proofErr w:type="gramEnd"/>
+          <w:r>
+            <w:rPr>
+              <w:b/>
+              <w:bCs/>
+              <w:caps/>
+              <w:sz w:val="20"/>
+              <w:szCs w:val="20"/>
+            </w:rPr>
+            <w:t>}</w:t>
           </w:r>
           <w:r>
             <w:rPr>
@@ -780,6 +902,7 @@
               <w:szCs w:val="20"/>
             </w:rPr>
           </w:pPr>
+          <w:proofErr w:type="gramStart"/>
           <w:r>
             <w:rPr>
               <w:b/>
@@ -798,6 +921,7 @@
             </w:rPr>
             <w:t>case</w:t>
           </w:r>
+          <w:proofErr w:type="gramEnd"/>
           <w:r>
             <w:rPr>
               <w:b/>
@@ -907,8 +1031,37 @@
           <w:pPr>
             <w:pStyle w:val="Header"/>
           </w:pPr>
-          <w:r>
-            <w:t>{{ the_court.address.on_one_line() }}</w:t>
+          <w:proofErr w:type="gramStart"/>
+          <w:r>
+            <w:t xml:space="preserve">{{ </w:t>
+          </w:r>
+          <w:proofErr w:type="spellStart"/>
+          <w:r>
+            <w:t>the</w:t>
+          </w:r>
+          <w:proofErr w:type="gramEnd"/>
+          <w:r>
+            <w:t>_</w:t>
+          </w:r>
+          <w:proofErr w:type="gramStart"/>
+          <w:r>
+            <w:t>court.address</w:t>
+          </w:r>
+          <w:proofErr w:type="gramEnd"/>
+          <w:r>
+            <w:t>.on_one_</w:t>
+          </w:r>
+          <w:proofErr w:type="gramStart"/>
+          <w:r>
+            <w:t>line</w:t>
+          </w:r>
+          <w:proofErr w:type="spellEnd"/>
+          <w:r>
+            <w:t>(</w:t>
+          </w:r>
+          <w:proofErr w:type="gramEnd"/>
+          <w:r>
+            <w:t>) }}</w:t>
           </w:r>
         </w:p>
       </w:tc>
@@ -932,8 +1085,26 @@
             </w:tabs>
             <w:jc w:val="right"/>
           </w:pPr>
-          <w:r>
-            <w:t>{{ the_court.phone }}</w:t>
+          <w:proofErr w:type="gramStart"/>
+          <w:r>
+            <w:t xml:space="preserve">{{ </w:t>
+          </w:r>
+          <w:proofErr w:type="spellStart"/>
+          <w:r>
+            <w:t>the</w:t>
+          </w:r>
+          <w:proofErr w:type="gramEnd"/>
+          <w:r>
+            <w:t>_</w:t>
+          </w:r>
+          <w:proofErr w:type="gramStart"/>
+          <w:r>
+            <w:t>court.phone</w:t>
+          </w:r>
+          <w:proofErr w:type="spellEnd"/>
+          <w:proofErr w:type="gramEnd"/>
+          <w:r>
+            <w:t xml:space="preserve"> }}</w:t>
           </w:r>
         </w:p>
       </w:tc>

</xml_diff>

<commit_message>
fix references to children that should have been to marital children
</commit_message>
<xml_diff>
--- a/docassemble/MLHDivorceAndCustody/data/templates/child_support_foc_10_attachment.docx
+++ b/docassemble/MLHDivorceAndCustody/data/templates/child_support_foc_10_attachment.docx
@@ -18,50 +18,18 @@
         </w:rPr>
         <w:t xml:space="preserve">{%p if </w:t>
       </w:r>
-      <w:proofErr w:type="spellStart"/>
-      <w:proofErr w:type="gramStart"/>
-      <w:r>
-        <w:rPr>
-          <w:rFonts w:ascii="Arial" w:hAnsi="Arial" w:cs="Arial"/>
-        </w:rPr>
-        <w:t>children.filter</w:t>
-      </w:r>
-      <w:proofErr w:type="spellEnd"/>
-      <w:proofErr w:type="gramEnd"/>
-      <w:r>
-        <w:rPr>
-          <w:rFonts w:ascii="Arial" w:hAnsi="Arial" w:cs="Arial"/>
-        </w:rPr>
-        <w:t>(</w:t>
-      </w:r>
-      <w:proofErr w:type="spellStart"/>
-      <w:r>
-        <w:rPr>
-          <w:rFonts w:ascii="Arial" w:hAnsi="Arial" w:cs="Arial"/>
-        </w:rPr>
-        <w:t>legal_parent</w:t>
-      </w:r>
-      <w:proofErr w:type="spellEnd"/>
-      <w:r>
-        <w:rPr>
-          <w:rFonts w:ascii="Arial" w:hAnsi="Arial" w:cs="Arial"/>
-        </w:rPr>
-        <w:t>="both")</w:t>
-      </w:r>
-      <w:r>
-        <w:rPr>
-          <w:rFonts w:ascii="Arial" w:hAnsi="Arial" w:cs="Arial"/>
-        </w:rPr>
-        <w:t xml:space="preserve"> | length &gt; </w:t>
-      </w:r>
-      <w:proofErr w:type="gramStart"/>
-      <w:r>
-        <w:rPr>
-          <w:rFonts w:ascii="Arial" w:hAnsi="Arial" w:cs="Arial"/>
-        </w:rPr>
-        <w:t>5 %}</w:t>
-      </w:r>
-      <w:proofErr w:type="gramEnd"/>
+      <w:r>
+        <w:rPr>
+          <w:rFonts w:ascii="Arial" w:hAnsi="Arial" w:cs="Arial"/>
+        </w:rPr>
+        <w:t>children.filter(legal_parent="both")</w:t>
+      </w:r>
+      <w:r>
+        <w:rPr>
+          <w:rFonts w:ascii="Arial" w:hAnsi="Arial" w:cs="Arial"/>
+        </w:rPr>
+        <w:t xml:space="preserve"> | length &gt; 5 %}</w:t>
+      </w:r>
     </w:p>
     <w:p>
       <w:pPr>
@@ -111,7 +79,21 @@
           <w:rFonts w:ascii="Arial" w:hAnsi="Arial" w:cs="Arial"/>
           <w:highlight w:val="cyan"/>
         </w:rPr>
-        <w:t>p for child in children</w:t>
+        <w:t xml:space="preserve">p for </w:t>
+      </w:r>
+      <w:r>
+        <w:rPr>
+          <w:rFonts w:ascii="Arial" w:hAnsi="Arial" w:cs="Arial"/>
+          <w:highlight w:val="cyan"/>
+        </w:rPr>
+        <w:t xml:space="preserve">child in </w:t>
+      </w:r>
+      <w:r>
+        <w:rPr>
+          <w:rFonts w:ascii="Arial" w:hAnsi="Arial" w:cs="Arial"/>
+          <w:highlight w:val="cyan"/>
+        </w:rPr>
+        <w:t>children.filter(legal_parent="both")</w:t>
       </w:r>
       <w:r>
         <w:rPr>
@@ -521,7 +503,6 @@
               <w:szCs w:val="20"/>
             </w:rPr>
           </w:pPr>
-          <w:proofErr w:type="gramStart"/>
           <w:r>
             <w:rPr>
               <w:b/>
@@ -532,7 +513,6 @@
             </w:rPr>
             <w:t xml:space="preserve">{{ </w:t>
           </w:r>
-          <w:proofErr w:type="spellStart"/>
           <w:r>
             <w:rPr>
               <w:b/>
@@ -549,30 +529,8 @@
               <w:sz w:val="20"/>
               <w:szCs w:val="20"/>
             </w:rPr>
-            <w:t>he</w:t>
-          </w:r>
-          <w:proofErr w:type="gramEnd"/>
-          <w:r>
-            <w:rPr>
-              <w:b/>
-              <w:bCs/>
-              <w:sz w:val="20"/>
-              <w:szCs w:val="20"/>
-            </w:rPr>
-            <w:t>_</w:t>
-          </w:r>
-          <w:proofErr w:type="gramStart"/>
-          <w:r>
-            <w:rPr>
-              <w:b/>
-              <w:bCs/>
-              <w:sz w:val="20"/>
-              <w:szCs w:val="20"/>
-            </w:rPr>
-            <w:t>court.number</w:t>
-          </w:r>
-          <w:proofErr w:type="spellEnd"/>
-          <w:proofErr w:type="gramEnd"/>
+            <w:t>he_court.number</w:t>
+          </w:r>
           <w:r>
             <w:rPr>
               <w:b/>
@@ -604,7 +562,6 @@
               <w:szCs w:val="20"/>
             </w:rPr>
           </w:pPr>
-          <w:proofErr w:type="gramStart"/>
           <w:r>
             <w:rPr>
               <w:b/>
@@ -615,56 +572,14 @@
             </w:rPr>
             <w:t xml:space="preserve">{{ </w:t>
           </w:r>
-          <w:proofErr w:type="spellStart"/>
-          <w:r>
-            <w:rPr>
-              <w:b/>
-              <w:bCs/>
-              <w:sz w:val="20"/>
-              <w:szCs w:val="20"/>
-            </w:rPr>
-            <w:t>county</w:t>
-          </w:r>
-          <w:proofErr w:type="gramEnd"/>
-          <w:r>
-            <w:rPr>
-              <w:b/>
-              <w:bCs/>
-              <w:sz w:val="20"/>
-              <w:szCs w:val="20"/>
-            </w:rPr>
-            <w:t>_</w:t>
-          </w:r>
-          <w:proofErr w:type="gramStart"/>
-          <w:r>
-            <w:rPr>
-              <w:b/>
-              <w:bCs/>
-              <w:sz w:val="20"/>
-              <w:szCs w:val="20"/>
-            </w:rPr>
-            <w:t>choice.upper</w:t>
-          </w:r>
-          <w:proofErr w:type="spellEnd"/>
-          <w:proofErr w:type="gramEnd"/>
-          <w:r>
-            <w:rPr>
-              <w:b/>
-              <w:bCs/>
-              <w:sz w:val="20"/>
-              <w:szCs w:val="20"/>
-            </w:rPr>
-            <w:t>(</w:t>
-          </w:r>
-          <w:proofErr w:type="gramStart"/>
-          <w:r>
-            <w:rPr>
-              <w:b/>
-              <w:bCs/>
-              <w:sz w:val="20"/>
-              <w:szCs w:val="20"/>
-            </w:rPr>
-            <w:t>)</w:t>
+          <w:r>
+            <w:rPr>
+              <w:b/>
+              <w:bCs/>
+              <w:sz w:val="20"/>
+              <w:szCs w:val="20"/>
+            </w:rPr>
+            <w:t>county_choice.upper()</w:t>
           </w:r>
           <w:r>
             <w:rPr>
@@ -674,18 +589,7 @@
               <w:sz w:val="20"/>
               <w:szCs w:val="20"/>
             </w:rPr>
-            <w:t xml:space="preserve"> }</w:t>
-          </w:r>
-          <w:proofErr w:type="gramEnd"/>
-          <w:r>
-            <w:rPr>
-              <w:b/>
-              <w:bCs/>
-              <w:caps/>
-              <w:sz w:val="20"/>
-              <w:szCs w:val="20"/>
-            </w:rPr>
-            <w:t>}</w:t>
+            <w:t xml:space="preserve"> }}</w:t>
           </w:r>
           <w:r>
             <w:rPr>
@@ -902,7 +806,6 @@
               <w:szCs w:val="20"/>
             </w:rPr>
           </w:pPr>
-          <w:proofErr w:type="gramStart"/>
           <w:r>
             <w:rPr>
               <w:b/>
@@ -921,7 +824,6 @@
             </w:rPr>
             <w:t>case</w:t>
           </w:r>
-          <w:proofErr w:type="gramEnd"/>
           <w:r>
             <w:rPr>
               <w:b/>
@@ -1031,37 +933,8 @@
           <w:pPr>
             <w:pStyle w:val="Header"/>
           </w:pPr>
-          <w:proofErr w:type="gramStart"/>
-          <w:r>
-            <w:t xml:space="preserve">{{ </w:t>
-          </w:r>
-          <w:proofErr w:type="spellStart"/>
-          <w:r>
-            <w:t>the</w:t>
-          </w:r>
-          <w:proofErr w:type="gramEnd"/>
-          <w:r>
-            <w:t>_</w:t>
-          </w:r>
-          <w:proofErr w:type="gramStart"/>
-          <w:r>
-            <w:t>court.address</w:t>
-          </w:r>
-          <w:proofErr w:type="gramEnd"/>
-          <w:r>
-            <w:t>.on_one_</w:t>
-          </w:r>
-          <w:proofErr w:type="gramStart"/>
-          <w:r>
-            <w:t>line</w:t>
-          </w:r>
-          <w:proofErr w:type="spellEnd"/>
-          <w:r>
-            <w:t>(</w:t>
-          </w:r>
-          <w:proofErr w:type="gramEnd"/>
-          <w:r>
-            <w:t>) }}</w:t>
+          <w:r>
+            <w:t>{{ the_court.address.on_one_line() }}</w:t>
           </w:r>
         </w:p>
       </w:tc>
@@ -1085,26 +958,8 @@
             </w:tabs>
             <w:jc w:val="right"/>
           </w:pPr>
-          <w:proofErr w:type="gramStart"/>
-          <w:r>
-            <w:t xml:space="preserve">{{ </w:t>
-          </w:r>
-          <w:proofErr w:type="spellStart"/>
-          <w:r>
-            <w:t>the</w:t>
-          </w:r>
-          <w:proofErr w:type="gramEnd"/>
-          <w:r>
-            <w:t>_</w:t>
-          </w:r>
-          <w:proofErr w:type="gramStart"/>
-          <w:r>
-            <w:t>court.phone</w:t>
-          </w:r>
-          <w:proofErr w:type="spellEnd"/>
-          <w:proofErr w:type="gramEnd"/>
-          <w:r>
-            <w:t xml:space="preserve"> }}</w:t>
+          <w:r>
+            <w:t>{{ the_court.phone }}</w:t>
           </w:r>
         </w:p>
       </w:tc>

</xml_diff>